<commit_message>
Added basic project structure and developers guide
</commit_message>
<xml_diff>
--- a/Server/Server_Design.docx
+++ b/Server/Server_Design.docx
@@ -18,8 +18,6 @@
         </w:rPr>
         <w:t xml:space="preserve">This is less of a design doc and more of a developers guide. </w:t>
       </w:r>
-      <w:bookmarkStart w:id="0" w:name="_GoBack"/>
-      <w:bookmarkEnd w:id="0"/>
     </w:p>
     <w:p>
       <w:pPr>
@@ -37,6 +35,14 @@
         </w:rPr>
         <w:t xml:space="preserve">Installing and setting up wildfly 10. </w:t>
       </w:r>
+      <w:r>
+        <w:rPr>
+          <w:b/>
+          <w:sz w:val="32"/>
+          <w:szCs w:val="32"/>
+        </w:rPr>
+        <w:t xml:space="preserve">This is pretty much for windows but I don’t think it would be that hard to figure out how to do it for MAC or Linux. </w:t>
+      </w:r>
     </w:p>
     <w:p>
       <w:pPr>
@@ -45,6 +51,7 @@
           <w:ilvl w:val="0"/>
           <w:numId w:val="1"/>
         </w:numPr>
+        <w:spacing w:line="360" w:lineRule="auto"/>
         <w:rPr>
           <w:sz w:val="24"/>
           <w:szCs w:val="24"/>
@@ -82,6 +89,7 @@
           <w:ilvl w:val="0"/>
           <w:numId w:val="1"/>
         </w:numPr>
+        <w:spacing w:line="360" w:lineRule="auto"/>
         <w:rPr>
           <w:sz w:val="24"/>
           <w:szCs w:val="24"/>
@@ -102,6 +110,7 @@
           <w:ilvl w:val="1"/>
           <w:numId w:val="1"/>
         </w:numPr>
+        <w:spacing w:line="360" w:lineRule="auto"/>
         <w:rPr>
           <w:sz w:val="24"/>
           <w:szCs w:val="24"/>
@@ -122,6 +131,7 @@
           <w:ilvl w:val="0"/>
           <w:numId w:val="1"/>
         </w:numPr>
+        <w:spacing w:line="360" w:lineRule="auto"/>
         <w:rPr>
           <w:sz w:val="24"/>
           <w:szCs w:val="24"/>
@@ -142,6 +152,7 @@
           <w:ilvl w:val="1"/>
           <w:numId w:val="1"/>
         </w:numPr>
+        <w:spacing w:line="360" w:lineRule="auto"/>
         <w:rPr>
           <w:sz w:val="24"/>
           <w:szCs w:val="24"/>
@@ -162,6 +173,7 @@
           <w:ilvl w:val="1"/>
           <w:numId w:val="1"/>
         </w:numPr>
+        <w:spacing w:line="360" w:lineRule="auto"/>
         <w:rPr>
           <w:sz w:val="24"/>
           <w:szCs w:val="24"/>
@@ -182,6 +194,7 @@
           <w:ilvl w:val="1"/>
           <w:numId w:val="1"/>
         </w:numPr>
+        <w:spacing w:line="360" w:lineRule="auto"/>
         <w:rPr>
           <w:sz w:val="24"/>
           <w:szCs w:val="24"/>
@@ -218,6 +231,7 @@
           <w:ilvl w:val="1"/>
           <w:numId w:val="1"/>
         </w:numPr>
+        <w:spacing w:line="360" w:lineRule="auto"/>
         <w:rPr>
           <w:sz w:val="24"/>
           <w:szCs w:val="24"/>
@@ -248,6 +262,7 @@
           <w:ilvl w:val="1"/>
           <w:numId w:val="1"/>
         </w:numPr>
+        <w:spacing w:line="360" w:lineRule="auto"/>
         <w:rPr>
           <w:sz w:val="24"/>
           <w:szCs w:val="24"/>
@@ -268,6 +283,7 @@
           <w:ilvl w:val="1"/>
           <w:numId w:val="1"/>
         </w:numPr>
+        <w:spacing w:line="360" w:lineRule="auto"/>
         <w:rPr>
           <w:sz w:val="24"/>
           <w:szCs w:val="24"/>
@@ -303,6 +319,7 @@
           <w:ilvl w:val="1"/>
           <w:numId w:val="1"/>
         </w:numPr>
+        <w:spacing w:line="360" w:lineRule="auto"/>
         <w:rPr>
           <w:sz w:val="24"/>
           <w:szCs w:val="24"/>
@@ -353,18 +370,1205 @@
           <w:ilvl w:val="0"/>
           <w:numId w:val="1"/>
         </w:numPr>
-        <w:rPr>
-          <w:sz w:val="24"/>
-          <w:szCs w:val="24"/>
-        </w:rPr>
-      </w:pPr>
-      <w:r>
-        <w:rPr>
-          <w:sz w:val="24"/>
-          <w:szCs w:val="24"/>
-        </w:rPr>
-        <w:t xml:space="preserve">Now that that is done lets </w:t>
-      </w:r>
+        <w:spacing w:line="360" w:lineRule="auto"/>
+        <w:rPr>
+          <w:sz w:val="24"/>
+          <w:szCs w:val="24"/>
+        </w:rPr>
+      </w:pPr>
+      <w:r>
+        <w:rPr>
+          <w:sz w:val="24"/>
+          <w:szCs w:val="24"/>
+        </w:rPr>
+        <w:t xml:space="preserve">Now that that is done </w:t>
+      </w:r>
+      <w:r>
+        <w:rPr>
+          <w:sz w:val="24"/>
+          <w:szCs w:val="24"/>
+        </w:rPr>
+        <w:t>let’s</w:t>
+      </w:r>
+      <w:r>
+        <w:rPr>
+          <w:sz w:val="24"/>
+          <w:szCs w:val="24"/>
+        </w:rPr>
+        <w:t xml:space="preserve"> </w:t>
+      </w:r>
+      <w:r>
+        <w:rPr>
+          <w:sz w:val="24"/>
+          <w:szCs w:val="24"/>
+        </w:rPr>
+        <w:t xml:space="preserve">have some real fun. </w:t>
+      </w:r>
+    </w:p>
+    <w:p>
+      <w:pPr>
+        <w:pStyle w:val="ListParagraph"/>
+        <w:numPr>
+          <w:ilvl w:val="0"/>
+          <w:numId w:val="1"/>
+        </w:numPr>
+        <w:spacing w:line="360" w:lineRule="auto"/>
+        <w:rPr>
+          <w:sz w:val="24"/>
+          <w:szCs w:val="24"/>
+        </w:rPr>
+      </w:pPr>
+      <w:r>
+        <w:rPr>
+          <w:sz w:val="24"/>
+          <w:szCs w:val="24"/>
+        </w:rPr>
+        <w:t xml:space="preserve">Depending on your version of eclipse you may have to install some stuff </w:t>
+      </w:r>
+      <w:r>
+        <w:rPr>
+          <w:sz w:val="24"/>
+          <w:szCs w:val="24"/>
+        </w:rPr>
+        <w:t xml:space="preserve">just google something about </w:t>
+      </w:r>
+      <w:proofErr w:type="spellStart"/>
+      <w:r>
+        <w:rPr>
+          <w:sz w:val="24"/>
+          <w:szCs w:val="24"/>
+        </w:rPr>
+        <w:t>jBoss</w:t>
+      </w:r>
+      <w:proofErr w:type="spellEnd"/>
+      <w:r>
+        <w:rPr>
+          <w:sz w:val="24"/>
+          <w:szCs w:val="24"/>
+        </w:rPr>
+        <w:t xml:space="preserve"> tools </w:t>
+      </w:r>
+    </w:p>
+    <w:p>
+      <w:pPr>
+        <w:pStyle w:val="ListParagraph"/>
+        <w:numPr>
+          <w:ilvl w:val="0"/>
+          <w:numId w:val="1"/>
+        </w:numPr>
+        <w:spacing w:line="360" w:lineRule="auto"/>
+        <w:rPr>
+          <w:sz w:val="24"/>
+          <w:szCs w:val="24"/>
+        </w:rPr>
+      </w:pPr>
+      <w:r>
+        <w:rPr>
+          <w:sz w:val="24"/>
+          <w:szCs w:val="24"/>
+        </w:rPr>
+        <w:t xml:space="preserve">Also make sure that you have Java EE installed. </w:t>
+      </w:r>
+    </w:p>
+    <w:p>
+      <w:pPr>
+        <w:pStyle w:val="ListParagraph"/>
+        <w:numPr>
+          <w:ilvl w:val="0"/>
+          <w:numId w:val="1"/>
+        </w:numPr>
+        <w:spacing w:line="360" w:lineRule="auto"/>
+        <w:rPr>
+          <w:sz w:val="24"/>
+          <w:szCs w:val="24"/>
+        </w:rPr>
+      </w:pPr>
+      <w:r>
+        <w:rPr>
+          <w:sz w:val="24"/>
+          <w:szCs w:val="24"/>
+        </w:rPr>
+        <w:t xml:space="preserve">Click the servers tab at the bottom of the screen where the console and other stuff like that is. </w:t>
+      </w:r>
+    </w:p>
+    <w:p>
+      <w:pPr>
+        <w:pStyle w:val="ListParagraph"/>
+        <w:numPr>
+          <w:ilvl w:val="0"/>
+          <w:numId w:val="1"/>
+        </w:numPr>
+        <w:spacing w:line="360" w:lineRule="auto"/>
+        <w:rPr>
+          <w:sz w:val="24"/>
+          <w:szCs w:val="24"/>
+        </w:rPr>
+      </w:pPr>
+      <w:r>
+        <w:rPr>
+          <w:sz w:val="24"/>
+          <w:szCs w:val="24"/>
+        </w:rPr>
+        <w:t xml:space="preserve">Click the </w:t>
+      </w:r>
+      <w:r>
+        <w:rPr>
+          <w:b/>
+          <w:sz w:val="24"/>
+          <w:szCs w:val="24"/>
+        </w:rPr>
+        <w:t xml:space="preserve">new server wizard </w:t>
+      </w:r>
+      <w:r>
+        <w:rPr>
+          <w:sz w:val="24"/>
+          <w:szCs w:val="24"/>
+        </w:rPr>
+        <w:t xml:space="preserve">button. </w:t>
+      </w:r>
+    </w:p>
+    <w:p>
+      <w:pPr>
+        <w:pStyle w:val="ListParagraph"/>
+        <w:numPr>
+          <w:ilvl w:val="1"/>
+          <w:numId w:val="1"/>
+        </w:numPr>
+        <w:spacing w:line="360" w:lineRule="auto"/>
+        <w:rPr>
+          <w:sz w:val="24"/>
+          <w:szCs w:val="24"/>
+        </w:rPr>
+      </w:pPr>
+      <w:r>
+        <w:rPr>
+          <w:sz w:val="24"/>
+          <w:szCs w:val="24"/>
+        </w:rPr>
+        <w:t>A window will appear and guide you through the set up. I don’t think it matters what you name your server but just leave the host name as local host and you will have to point eclipse to the location where you unzipped wildfly.</w:t>
+      </w:r>
+    </w:p>
+    <w:p>
+      <w:pPr>
+        <w:pStyle w:val="ListParagraph"/>
+        <w:numPr>
+          <w:ilvl w:val="1"/>
+          <w:numId w:val="1"/>
+        </w:numPr>
+        <w:spacing w:line="360" w:lineRule="auto"/>
+        <w:rPr>
+          <w:sz w:val="24"/>
+          <w:szCs w:val="24"/>
+        </w:rPr>
+      </w:pPr>
+      <w:proofErr w:type="gramStart"/>
+      <w:r>
+        <w:rPr>
+          <w:sz w:val="24"/>
+          <w:szCs w:val="24"/>
+        </w:rPr>
+        <w:lastRenderedPageBreak/>
+        <w:t>Also</w:t>
+      </w:r>
+      <w:proofErr w:type="gramEnd"/>
+      <w:r>
+        <w:rPr>
+          <w:sz w:val="24"/>
+          <w:szCs w:val="24"/>
+        </w:rPr>
+        <w:t xml:space="preserve"> if the </w:t>
+      </w:r>
+      <w:r>
+        <w:rPr>
+          <w:sz w:val="24"/>
+          <w:szCs w:val="24"/>
+        </w:rPr>
+        <w:t xml:space="preserve">setup wizard yells at you about not having a </w:t>
+      </w:r>
+      <w:proofErr w:type="spellStart"/>
+      <w:r>
+        <w:rPr>
+          <w:sz w:val="24"/>
+          <w:szCs w:val="24"/>
+        </w:rPr>
+        <w:t>jdk</w:t>
+      </w:r>
+      <w:proofErr w:type="spellEnd"/>
+      <w:r>
+        <w:rPr>
+          <w:sz w:val="24"/>
+          <w:szCs w:val="24"/>
+        </w:rPr>
+        <w:t xml:space="preserve"> installed go to </w:t>
+      </w:r>
+      <w:hyperlink r:id="rId7" w:history="1">
+        <w:r>
+          <w:rPr>
+            <w:rStyle w:val="Hyperlink"/>
+            <w:sz w:val="24"/>
+            <w:szCs w:val="24"/>
+          </w:rPr>
+          <w:t>https://stackoverflow.com/questions/998260/how-do-you-install-jdk/998643</w:t>
+        </w:r>
+      </w:hyperlink>
+      <w:r>
+        <w:rPr>
+          <w:sz w:val="24"/>
+          <w:szCs w:val="24"/>
+        </w:rPr>
+        <w:t xml:space="preserve"> and look at the answer right after the “correct” answer. Then select an alternate </w:t>
+      </w:r>
+      <w:proofErr w:type="spellStart"/>
+      <w:r>
+        <w:rPr>
+          <w:sz w:val="24"/>
+          <w:szCs w:val="24"/>
+        </w:rPr>
+        <w:t>jre</w:t>
+      </w:r>
+      <w:proofErr w:type="spellEnd"/>
+      <w:r>
+        <w:rPr>
+          <w:sz w:val="24"/>
+          <w:szCs w:val="24"/>
+        </w:rPr>
+        <w:t xml:space="preserve"> for the server. </w:t>
+      </w:r>
+      <w:proofErr w:type="spellStart"/>
+      <w:r>
+        <w:rPr>
+          <w:sz w:val="24"/>
+          <w:szCs w:val="24"/>
+        </w:rPr>
+        <w:t>Im</w:t>
+      </w:r>
+      <w:proofErr w:type="spellEnd"/>
+      <w:r>
+        <w:rPr>
+          <w:sz w:val="24"/>
+          <w:szCs w:val="24"/>
+        </w:rPr>
+        <w:t xml:space="preserve"> running </w:t>
+      </w:r>
+      <w:proofErr w:type="spellStart"/>
+      <w:r>
+        <w:rPr>
+          <w:sz w:val="24"/>
+          <w:szCs w:val="24"/>
+        </w:rPr>
+        <w:t>jdk</w:t>
+      </w:r>
+      <w:proofErr w:type="spellEnd"/>
+      <w:r>
+        <w:rPr>
+          <w:sz w:val="24"/>
+          <w:szCs w:val="24"/>
+        </w:rPr>
+        <w:t xml:space="preserve"> 1.8.80 I think but that can change I suppose. </w:t>
+      </w:r>
+    </w:p>
+    <w:p>
+      <w:pPr>
+        <w:pStyle w:val="ListParagraph"/>
+        <w:numPr>
+          <w:ilvl w:val="0"/>
+          <w:numId w:val="1"/>
+        </w:numPr>
+        <w:spacing w:line="360" w:lineRule="auto"/>
+        <w:rPr>
+          <w:sz w:val="24"/>
+          <w:szCs w:val="24"/>
+        </w:rPr>
+      </w:pPr>
+      <w:r>
+        <w:rPr>
+          <w:sz w:val="24"/>
+          <w:szCs w:val="24"/>
+        </w:rPr>
+        <w:t xml:space="preserve">Now if you right click on the server in the servers tab and select </w:t>
+      </w:r>
+      <w:r>
+        <w:rPr>
+          <w:b/>
+          <w:sz w:val="24"/>
+          <w:szCs w:val="24"/>
+        </w:rPr>
+        <w:t>start</w:t>
+      </w:r>
+      <w:r>
+        <w:rPr>
+          <w:sz w:val="24"/>
+          <w:szCs w:val="24"/>
+        </w:rPr>
+        <w:t xml:space="preserve"> it will start up like it did in the cmd window.  </w:t>
+      </w:r>
+    </w:p>
+    <w:p>
+      <w:pPr>
+        <w:pStyle w:val="ListParagraph"/>
+        <w:numPr>
+          <w:ilvl w:val="0"/>
+          <w:numId w:val="1"/>
+        </w:numPr>
+        <w:spacing w:line="360" w:lineRule="auto"/>
+        <w:rPr>
+          <w:sz w:val="24"/>
+          <w:szCs w:val="24"/>
+        </w:rPr>
+      </w:pPr>
+      <w:r>
+        <w:rPr>
+          <w:sz w:val="24"/>
+          <w:szCs w:val="24"/>
+        </w:rPr>
+        <w:t xml:space="preserve">Setting up wildfly is done and we are ready to set up the rest of the development environment. </w:t>
+      </w:r>
+    </w:p>
+    <w:p>
+      <w:pPr>
+        <w:spacing w:line="360" w:lineRule="auto"/>
+        <w:rPr>
+          <w:sz w:val="24"/>
+          <w:szCs w:val="24"/>
+        </w:rPr>
+      </w:pPr>
+    </w:p>
+    <w:p>
+      <w:pPr>
+        <w:spacing w:line="360" w:lineRule="auto"/>
+        <w:rPr>
+          <w:b/>
+          <w:sz w:val="32"/>
+          <w:szCs w:val="32"/>
+        </w:rPr>
+      </w:pPr>
+      <w:r>
+        <w:rPr>
+          <w:b/>
+          <w:sz w:val="32"/>
+          <w:szCs w:val="32"/>
+        </w:rPr>
+        <w:t xml:space="preserve">Setting up the development environment </w:t>
+      </w:r>
+    </w:p>
+    <w:p>
+      <w:pPr>
+        <w:pStyle w:val="ListParagraph"/>
+        <w:numPr>
+          <w:ilvl w:val="0"/>
+          <w:numId w:val="2"/>
+        </w:numPr>
+        <w:spacing w:line="360" w:lineRule="auto"/>
+        <w:rPr>
+          <w:sz w:val="24"/>
+          <w:szCs w:val="24"/>
+        </w:rPr>
+      </w:pPr>
+      <w:r>
+        <w:rPr>
+          <w:sz w:val="24"/>
+          <w:szCs w:val="24"/>
+        </w:rPr>
+        <w:t xml:space="preserve">Click the </w:t>
+      </w:r>
+      <w:r>
+        <w:rPr>
+          <w:b/>
+          <w:sz w:val="24"/>
+          <w:szCs w:val="24"/>
+        </w:rPr>
+        <w:t xml:space="preserve">File </w:t>
+      </w:r>
+      <w:r>
+        <w:rPr>
+          <w:sz w:val="24"/>
+          <w:szCs w:val="24"/>
+        </w:rPr>
+        <w:t xml:space="preserve">button in eclipse. </w:t>
+      </w:r>
+    </w:p>
+    <w:p>
+      <w:pPr>
+        <w:pStyle w:val="ListParagraph"/>
+        <w:numPr>
+          <w:ilvl w:val="0"/>
+          <w:numId w:val="2"/>
+        </w:numPr>
+        <w:spacing w:line="360" w:lineRule="auto"/>
+        <w:rPr>
+          <w:sz w:val="24"/>
+          <w:szCs w:val="24"/>
+        </w:rPr>
+      </w:pPr>
+      <w:r>
+        <w:rPr>
+          <w:sz w:val="24"/>
+          <w:szCs w:val="24"/>
+        </w:rPr>
+        <w:t xml:space="preserve">Click the </w:t>
+      </w:r>
+      <w:r>
+        <w:rPr>
+          <w:b/>
+          <w:sz w:val="24"/>
+          <w:szCs w:val="24"/>
+        </w:rPr>
+        <w:t xml:space="preserve">New </w:t>
+      </w:r>
+      <w:r>
+        <w:rPr>
+          <w:sz w:val="24"/>
+          <w:szCs w:val="24"/>
+        </w:rPr>
+        <w:t xml:space="preserve">button and select </w:t>
+      </w:r>
+      <w:r>
+        <w:rPr>
+          <w:b/>
+          <w:sz w:val="24"/>
+          <w:szCs w:val="24"/>
+        </w:rPr>
+        <w:t>Other</w:t>
+      </w:r>
+    </w:p>
+    <w:p>
+      <w:pPr>
+        <w:pStyle w:val="ListParagraph"/>
+        <w:numPr>
+          <w:ilvl w:val="1"/>
+          <w:numId w:val="2"/>
+        </w:numPr>
+        <w:spacing w:line="360" w:lineRule="auto"/>
+        <w:rPr>
+          <w:sz w:val="24"/>
+          <w:szCs w:val="24"/>
+        </w:rPr>
+      </w:pPr>
+      <w:r>
+        <w:rPr>
+          <w:sz w:val="24"/>
+          <w:szCs w:val="24"/>
+        </w:rPr>
+        <w:t xml:space="preserve">Or just hit the </w:t>
+      </w:r>
+      <w:r>
+        <w:rPr>
+          <w:b/>
+          <w:sz w:val="24"/>
+          <w:szCs w:val="24"/>
+        </w:rPr>
+        <w:t>new</w:t>
+      </w:r>
+      <w:r>
+        <w:rPr>
+          <w:sz w:val="24"/>
+          <w:szCs w:val="24"/>
+        </w:rPr>
+        <w:t xml:space="preserve"> button under the </w:t>
+      </w:r>
+      <w:r>
+        <w:rPr>
+          <w:b/>
+          <w:sz w:val="24"/>
+          <w:szCs w:val="24"/>
+        </w:rPr>
+        <w:t xml:space="preserve">File </w:t>
+      </w:r>
+      <w:r>
+        <w:rPr>
+          <w:sz w:val="24"/>
+          <w:szCs w:val="24"/>
+        </w:rPr>
+        <w:t>menu option :D</w:t>
+      </w:r>
+      <w:r>
+        <w:rPr>
+          <w:sz w:val="24"/>
+          <w:szCs w:val="24"/>
+        </w:rPr>
+        <w:t xml:space="preserve"> </w:t>
+      </w:r>
+    </w:p>
+    <w:p>
+      <w:pPr>
+        <w:pStyle w:val="ListParagraph"/>
+        <w:numPr>
+          <w:ilvl w:val="0"/>
+          <w:numId w:val="2"/>
+        </w:numPr>
+        <w:spacing w:line="360" w:lineRule="auto"/>
+        <w:rPr>
+          <w:sz w:val="24"/>
+          <w:szCs w:val="24"/>
+        </w:rPr>
+      </w:pPr>
+      <w:r>
+        <w:rPr>
+          <w:sz w:val="24"/>
+          <w:szCs w:val="24"/>
+        </w:rPr>
+        <w:t xml:space="preserve">Locate the </w:t>
+      </w:r>
+      <w:r>
+        <w:rPr>
+          <w:b/>
+          <w:sz w:val="24"/>
+          <w:szCs w:val="24"/>
+        </w:rPr>
+        <w:t>Web</w:t>
+      </w:r>
+      <w:r>
+        <w:rPr>
+          <w:sz w:val="24"/>
+          <w:szCs w:val="24"/>
+        </w:rPr>
+        <w:t xml:space="preserve"> folder and select </w:t>
+      </w:r>
+      <w:r>
+        <w:rPr>
+          <w:b/>
+          <w:sz w:val="24"/>
+          <w:szCs w:val="24"/>
+        </w:rPr>
+        <w:t>Dynamic Web Project</w:t>
+      </w:r>
+      <w:r>
+        <w:rPr>
+          <w:sz w:val="24"/>
+          <w:szCs w:val="24"/>
+        </w:rPr>
+        <w:t>.</w:t>
+      </w:r>
+    </w:p>
+    <w:p>
+      <w:pPr>
+        <w:pStyle w:val="ListParagraph"/>
+        <w:numPr>
+          <w:ilvl w:val="1"/>
+          <w:numId w:val="2"/>
+        </w:numPr>
+        <w:spacing w:line="360" w:lineRule="auto"/>
+        <w:rPr>
+          <w:sz w:val="24"/>
+          <w:szCs w:val="24"/>
+        </w:rPr>
+      </w:pPr>
+      <w:r>
+        <w:rPr>
+          <w:sz w:val="24"/>
+          <w:szCs w:val="24"/>
+        </w:rPr>
+        <w:t xml:space="preserve">Click  </w:t>
+      </w:r>
+      <w:r>
+        <w:rPr>
+          <w:b/>
+          <w:sz w:val="24"/>
+          <w:szCs w:val="24"/>
+        </w:rPr>
+        <w:t>Next.</w:t>
+      </w:r>
+    </w:p>
+    <w:p>
+      <w:pPr>
+        <w:pStyle w:val="ListParagraph"/>
+        <w:numPr>
+          <w:ilvl w:val="1"/>
+          <w:numId w:val="2"/>
+        </w:numPr>
+        <w:spacing w:line="360" w:lineRule="auto"/>
+        <w:rPr>
+          <w:sz w:val="24"/>
+          <w:szCs w:val="24"/>
+        </w:rPr>
+      </w:pPr>
+      <w:r>
+        <w:rPr>
+          <w:sz w:val="24"/>
+          <w:szCs w:val="24"/>
+        </w:rPr>
+        <w:t xml:space="preserve">Name the project </w:t>
+      </w:r>
+      <w:proofErr w:type="spellStart"/>
+      <w:r>
+        <w:rPr>
+          <w:b/>
+          <w:sz w:val="24"/>
+          <w:szCs w:val="24"/>
+        </w:rPr>
+        <w:t>TeamProjectsServer</w:t>
+      </w:r>
+      <w:proofErr w:type="spellEnd"/>
+    </w:p>
+    <w:p>
+      <w:pPr>
+        <w:pStyle w:val="ListParagraph"/>
+        <w:numPr>
+          <w:ilvl w:val="2"/>
+          <w:numId w:val="2"/>
+        </w:numPr>
+        <w:spacing w:line="360" w:lineRule="auto"/>
+        <w:rPr>
+          <w:sz w:val="24"/>
+          <w:szCs w:val="24"/>
+        </w:rPr>
+      </w:pPr>
+      <w:r>
+        <w:rPr>
+          <w:sz w:val="24"/>
+          <w:szCs w:val="24"/>
+        </w:rPr>
+        <w:t xml:space="preserve">The name is important because this will be a part of the URL for the web service. </w:t>
+      </w:r>
+      <w:proofErr w:type="gramStart"/>
+      <w:r>
+        <w:rPr>
+          <w:sz w:val="24"/>
+          <w:szCs w:val="24"/>
+        </w:rPr>
+        <w:t>So</w:t>
+      </w:r>
+      <w:proofErr w:type="gramEnd"/>
+      <w:r>
+        <w:rPr>
+          <w:sz w:val="24"/>
+          <w:szCs w:val="24"/>
+        </w:rPr>
+        <w:t xml:space="preserve"> </w:t>
+      </w:r>
+      <w:r>
+        <w:rPr>
+          <w:b/>
+          <w:sz w:val="24"/>
+          <w:szCs w:val="24"/>
+        </w:rPr>
+        <w:t>consistency</w:t>
+      </w:r>
+      <w:r>
+        <w:rPr>
+          <w:sz w:val="24"/>
+          <w:szCs w:val="24"/>
+        </w:rPr>
+        <w:t xml:space="preserve"> is key.</w:t>
+      </w:r>
+    </w:p>
+    <w:p>
+      <w:pPr>
+        <w:pStyle w:val="ListParagraph"/>
+        <w:numPr>
+          <w:ilvl w:val="0"/>
+          <w:numId w:val="2"/>
+        </w:numPr>
+        <w:spacing w:line="360" w:lineRule="auto"/>
+        <w:rPr>
+          <w:sz w:val="24"/>
+          <w:szCs w:val="24"/>
+        </w:rPr>
+      </w:pPr>
+      <w:r>
+        <w:rPr>
+          <w:sz w:val="24"/>
+          <w:szCs w:val="24"/>
+        </w:rPr>
+        <w:t xml:space="preserve">Click the </w:t>
+      </w:r>
+      <w:r>
+        <w:rPr>
+          <w:b/>
+          <w:sz w:val="24"/>
+          <w:szCs w:val="24"/>
+        </w:rPr>
+        <w:t xml:space="preserve">Modify </w:t>
+      </w:r>
+      <w:r>
+        <w:rPr>
+          <w:sz w:val="24"/>
+          <w:szCs w:val="24"/>
+        </w:rPr>
+        <w:t xml:space="preserve">button in the </w:t>
+      </w:r>
+      <w:r>
+        <w:rPr>
+          <w:b/>
+          <w:sz w:val="24"/>
+          <w:szCs w:val="24"/>
+        </w:rPr>
+        <w:t>Configuration</w:t>
+      </w:r>
+      <w:r>
+        <w:rPr>
+          <w:sz w:val="24"/>
+          <w:szCs w:val="24"/>
+        </w:rPr>
+        <w:t xml:space="preserve"> section </w:t>
+      </w:r>
+    </w:p>
+    <w:p>
+      <w:pPr>
+        <w:pStyle w:val="ListParagraph"/>
+        <w:numPr>
+          <w:ilvl w:val="0"/>
+          <w:numId w:val="2"/>
+        </w:numPr>
+        <w:spacing w:line="360" w:lineRule="auto"/>
+        <w:rPr>
+          <w:sz w:val="24"/>
+          <w:szCs w:val="24"/>
+        </w:rPr>
+      </w:pPr>
+      <w:r>
+        <w:rPr>
+          <w:sz w:val="24"/>
+          <w:szCs w:val="24"/>
+        </w:rPr>
+        <w:t xml:space="preserve">Select </w:t>
+      </w:r>
+      <w:r>
+        <w:rPr>
+          <w:b/>
+          <w:sz w:val="24"/>
+          <w:szCs w:val="24"/>
+        </w:rPr>
+        <w:t>JAX-RS (REST Web Services) 1.1</w:t>
+      </w:r>
+      <w:r>
+        <w:rPr>
+          <w:sz w:val="24"/>
+          <w:szCs w:val="24"/>
+        </w:rPr>
+        <w:t xml:space="preserve"> and click </w:t>
+      </w:r>
+      <w:r>
+        <w:rPr>
+          <w:b/>
+          <w:sz w:val="24"/>
+          <w:szCs w:val="24"/>
+        </w:rPr>
+        <w:t xml:space="preserve">Ok. </w:t>
+      </w:r>
+    </w:p>
+    <w:p>
+      <w:pPr>
+        <w:pStyle w:val="ListParagraph"/>
+        <w:numPr>
+          <w:ilvl w:val="0"/>
+          <w:numId w:val="2"/>
+        </w:numPr>
+        <w:spacing w:line="360" w:lineRule="auto"/>
+        <w:rPr>
+          <w:sz w:val="24"/>
+          <w:szCs w:val="24"/>
+        </w:rPr>
+      </w:pPr>
+      <w:r>
+        <w:rPr>
+          <w:sz w:val="24"/>
+          <w:szCs w:val="24"/>
+        </w:rPr>
+        <w:t xml:space="preserve">Everything else on that page should stay the same. Just make sure that the </w:t>
+      </w:r>
+      <w:r>
+        <w:rPr>
+          <w:b/>
+          <w:sz w:val="24"/>
+          <w:szCs w:val="24"/>
+        </w:rPr>
+        <w:t>Target Runtime</w:t>
+      </w:r>
+      <w:r>
+        <w:rPr>
+          <w:sz w:val="24"/>
+          <w:szCs w:val="24"/>
+        </w:rPr>
+        <w:t xml:space="preserve"> is the wildfly 10 server you installed earlier </w:t>
+      </w:r>
+    </w:p>
+    <w:p>
+      <w:pPr>
+        <w:pStyle w:val="ListParagraph"/>
+        <w:numPr>
+          <w:ilvl w:val="0"/>
+          <w:numId w:val="2"/>
+        </w:numPr>
+        <w:spacing w:line="360" w:lineRule="auto"/>
+        <w:rPr>
+          <w:sz w:val="24"/>
+          <w:szCs w:val="24"/>
+        </w:rPr>
+      </w:pPr>
+      <w:r>
+        <w:rPr>
+          <w:sz w:val="24"/>
+          <w:szCs w:val="24"/>
+        </w:rPr>
+        <w:t xml:space="preserve">Click next until it asks you if you </w:t>
+      </w:r>
+      <w:proofErr w:type="spellStart"/>
+      <w:r>
+        <w:rPr>
+          <w:sz w:val="24"/>
+          <w:szCs w:val="24"/>
+        </w:rPr>
+        <w:t>wanna</w:t>
+      </w:r>
+      <w:proofErr w:type="spellEnd"/>
+      <w:r>
+        <w:rPr>
+          <w:sz w:val="24"/>
+          <w:szCs w:val="24"/>
+        </w:rPr>
+        <w:t xml:space="preserve"> generate some sort of web.xml file and DO IT! </w:t>
+      </w:r>
+    </w:p>
+    <w:p>
+      <w:pPr>
+        <w:pStyle w:val="ListParagraph"/>
+        <w:numPr>
+          <w:ilvl w:val="0"/>
+          <w:numId w:val="2"/>
+        </w:numPr>
+        <w:spacing w:line="360" w:lineRule="auto"/>
+        <w:rPr>
+          <w:sz w:val="24"/>
+          <w:szCs w:val="24"/>
+        </w:rPr>
+      </w:pPr>
+      <w:r>
+        <w:rPr>
+          <w:sz w:val="24"/>
+          <w:szCs w:val="24"/>
+        </w:rPr>
+        <w:t xml:space="preserve">Click </w:t>
+      </w:r>
+      <w:r>
+        <w:rPr>
+          <w:b/>
+          <w:sz w:val="24"/>
+          <w:szCs w:val="24"/>
+        </w:rPr>
+        <w:t>Finish</w:t>
+      </w:r>
+      <w:r>
+        <w:rPr>
+          <w:b/>
+          <w:sz w:val="24"/>
+          <w:szCs w:val="24"/>
+        </w:rPr>
+        <w:t>.</w:t>
+      </w:r>
+    </w:p>
+    <w:p>
+      <w:pPr>
+        <w:pStyle w:val="ListParagraph"/>
+        <w:numPr>
+          <w:ilvl w:val="0"/>
+          <w:numId w:val="2"/>
+        </w:numPr>
+        <w:spacing w:line="360" w:lineRule="auto"/>
+        <w:rPr>
+          <w:sz w:val="24"/>
+          <w:szCs w:val="24"/>
+        </w:rPr>
+      </w:pPr>
+      <w:r>
+        <w:rPr>
+          <w:sz w:val="24"/>
+          <w:szCs w:val="24"/>
+        </w:rPr>
+        <w:t xml:space="preserve">Ok so </w:t>
+      </w:r>
+      <w:r>
+        <w:rPr>
+          <w:sz w:val="24"/>
+          <w:szCs w:val="24"/>
+        </w:rPr>
+        <w:t xml:space="preserve">now there is an empty project that is ready to be used. </w:t>
+      </w:r>
+    </w:p>
+    <w:p>
+      <w:pPr>
+        <w:pStyle w:val="ListParagraph"/>
+        <w:numPr>
+          <w:ilvl w:val="0"/>
+          <w:numId w:val="2"/>
+        </w:numPr>
+        <w:spacing w:line="360" w:lineRule="auto"/>
+        <w:rPr>
+          <w:sz w:val="24"/>
+          <w:szCs w:val="24"/>
+        </w:rPr>
+      </w:pPr>
+      <w:r>
+        <w:rPr>
+          <w:sz w:val="24"/>
+          <w:szCs w:val="24"/>
+        </w:rPr>
+        <w:t xml:space="preserve">DELETE the </w:t>
+      </w:r>
+      <w:proofErr w:type="spellStart"/>
+      <w:r>
+        <w:rPr>
+          <w:sz w:val="24"/>
+          <w:szCs w:val="24"/>
+        </w:rPr>
+        <w:t>src</w:t>
+      </w:r>
+      <w:proofErr w:type="spellEnd"/>
+      <w:r>
+        <w:rPr>
+          <w:sz w:val="24"/>
+          <w:szCs w:val="24"/>
+        </w:rPr>
+        <w:t xml:space="preserve"> package from the project. This package is in the </w:t>
+      </w:r>
+      <w:r>
+        <w:rPr>
+          <w:b/>
+          <w:sz w:val="24"/>
+          <w:szCs w:val="24"/>
+        </w:rPr>
+        <w:t xml:space="preserve">Java Resources </w:t>
+      </w:r>
+      <w:r>
+        <w:rPr>
+          <w:sz w:val="24"/>
+          <w:szCs w:val="24"/>
+        </w:rPr>
+        <w:t>file.</w:t>
+      </w:r>
+    </w:p>
+    <w:p>
+      <w:pPr>
+        <w:pStyle w:val="ListParagraph"/>
+        <w:numPr>
+          <w:ilvl w:val="0"/>
+          <w:numId w:val="2"/>
+        </w:numPr>
+        <w:spacing w:line="360" w:lineRule="auto"/>
+        <w:rPr>
+          <w:sz w:val="24"/>
+          <w:szCs w:val="24"/>
+        </w:rPr>
+      </w:pPr>
+      <w:r>
+        <w:rPr>
+          <w:sz w:val="24"/>
+          <w:szCs w:val="24"/>
+        </w:rPr>
+        <w:t xml:space="preserve">Now right click on the </w:t>
+      </w:r>
+      <w:proofErr w:type="spellStart"/>
+      <w:r>
+        <w:rPr>
+          <w:b/>
+          <w:sz w:val="24"/>
+          <w:szCs w:val="24"/>
+        </w:rPr>
+        <w:t>TeamProjectsServer</w:t>
+      </w:r>
+      <w:proofErr w:type="spellEnd"/>
+      <w:r>
+        <w:rPr>
+          <w:b/>
+          <w:sz w:val="24"/>
+          <w:szCs w:val="24"/>
+        </w:rPr>
+        <w:t xml:space="preserve">. </w:t>
+      </w:r>
+    </w:p>
+    <w:p>
+      <w:pPr>
+        <w:pStyle w:val="ListParagraph"/>
+        <w:numPr>
+          <w:ilvl w:val="0"/>
+          <w:numId w:val="2"/>
+        </w:numPr>
+        <w:spacing w:line="360" w:lineRule="auto"/>
+        <w:rPr>
+          <w:sz w:val="24"/>
+          <w:szCs w:val="24"/>
+        </w:rPr>
+      </w:pPr>
+      <w:r>
+        <w:rPr>
+          <w:sz w:val="24"/>
+          <w:szCs w:val="24"/>
+        </w:rPr>
+        <w:t xml:space="preserve">Select </w:t>
+      </w:r>
+      <w:r>
+        <w:rPr>
+          <w:b/>
+          <w:sz w:val="24"/>
+          <w:szCs w:val="24"/>
+        </w:rPr>
+        <w:t xml:space="preserve">Build Path </w:t>
+      </w:r>
+      <w:r>
+        <w:rPr>
+          <w:b/>
+          <w:sz w:val="24"/>
+          <w:szCs w:val="24"/>
+        </w:rPr>
+        <w:sym w:font="Wingdings" w:char="F0E0"/>
+      </w:r>
+      <w:r>
+        <w:rPr>
+          <w:b/>
+          <w:sz w:val="24"/>
+          <w:szCs w:val="24"/>
+        </w:rPr>
+        <w:t xml:space="preserve"> Configure Build Path. </w:t>
+      </w:r>
+    </w:p>
+    <w:p>
+      <w:pPr>
+        <w:pStyle w:val="ListParagraph"/>
+        <w:numPr>
+          <w:ilvl w:val="0"/>
+          <w:numId w:val="2"/>
+        </w:numPr>
+        <w:spacing w:line="360" w:lineRule="auto"/>
+        <w:rPr>
+          <w:sz w:val="24"/>
+          <w:szCs w:val="24"/>
+        </w:rPr>
+      </w:pPr>
+      <w:r>
+        <w:rPr>
+          <w:sz w:val="24"/>
+          <w:szCs w:val="24"/>
+        </w:rPr>
+        <w:lastRenderedPageBreak/>
+        <w:t xml:space="preserve">Click the </w:t>
+      </w:r>
+      <w:r>
+        <w:rPr>
+          <w:b/>
+          <w:sz w:val="24"/>
+          <w:szCs w:val="24"/>
+        </w:rPr>
+        <w:t xml:space="preserve">Source </w:t>
+      </w:r>
+      <w:r>
+        <w:rPr>
+          <w:sz w:val="24"/>
+          <w:szCs w:val="24"/>
+        </w:rPr>
+        <w:t>Tab</w:t>
+      </w:r>
+    </w:p>
+    <w:p>
+      <w:pPr>
+        <w:pStyle w:val="ListParagraph"/>
+        <w:numPr>
+          <w:ilvl w:val="0"/>
+          <w:numId w:val="2"/>
+        </w:numPr>
+        <w:spacing w:line="360" w:lineRule="auto"/>
+        <w:rPr>
+          <w:sz w:val="24"/>
+          <w:szCs w:val="24"/>
+        </w:rPr>
+      </w:pPr>
+      <w:r>
+        <w:rPr>
+          <w:sz w:val="24"/>
+          <w:szCs w:val="24"/>
+        </w:rPr>
+        <w:t xml:space="preserve">Click </w:t>
+      </w:r>
+      <w:r>
+        <w:rPr>
+          <w:b/>
+          <w:sz w:val="24"/>
+          <w:szCs w:val="24"/>
+        </w:rPr>
+        <w:t xml:space="preserve">Link Source </w:t>
+      </w:r>
+      <w:r>
+        <w:rPr>
+          <w:sz w:val="24"/>
+          <w:szCs w:val="24"/>
+        </w:rPr>
+        <w:t xml:space="preserve">Button. </w:t>
+      </w:r>
+    </w:p>
+    <w:p>
+      <w:pPr>
+        <w:pStyle w:val="ListParagraph"/>
+        <w:numPr>
+          <w:ilvl w:val="0"/>
+          <w:numId w:val="2"/>
+        </w:numPr>
+        <w:spacing w:line="360" w:lineRule="auto"/>
+        <w:rPr>
+          <w:sz w:val="24"/>
+          <w:szCs w:val="24"/>
+        </w:rPr>
+      </w:pPr>
+      <w:r>
+        <w:rPr>
+          <w:sz w:val="24"/>
+          <w:szCs w:val="24"/>
+        </w:rPr>
+        <w:t xml:space="preserve">Browse to wherever your </w:t>
+      </w:r>
+      <w:proofErr w:type="spellStart"/>
+      <w:r>
+        <w:rPr>
+          <w:sz w:val="24"/>
+          <w:szCs w:val="24"/>
+        </w:rPr>
+        <w:t>github</w:t>
+      </w:r>
+      <w:proofErr w:type="spellEnd"/>
+      <w:r>
+        <w:rPr>
+          <w:sz w:val="24"/>
+          <w:szCs w:val="24"/>
+        </w:rPr>
+        <w:t xml:space="preserve"> repository is and select the </w:t>
+      </w:r>
+      <w:proofErr w:type="spellStart"/>
+      <w:r>
+        <w:rPr>
+          <w:sz w:val="24"/>
+          <w:szCs w:val="24"/>
+        </w:rPr>
+        <w:t>src</w:t>
+      </w:r>
+      <w:proofErr w:type="spellEnd"/>
+      <w:r>
+        <w:rPr>
+          <w:sz w:val="24"/>
+          <w:szCs w:val="24"/>
+        </w:rPr>
+        <w:t xml:space="preserve"> folder for the server project. </w:t>
+      </w:r>
+    </w:p>
+    <w:p>
+      <w:pPr>
+        <w:pStyle w:val="ListParagraph"/>
+        <w:numPr>
+          <w:ilvl w:val="0"/>
+          <w:numId w:val="2"/>
+        </w:numPr>
+        <w:spacing w:line="360" w:lineRule="auto"/>
+        <w:rPr>
+          <w:sz w:val="24"/>
+          <w:szCs w:val="24"/>
+        </w:rPr>
+      </w:pPr>
+      <w:r>
+        <w:rPr>
+          <w:sz w:val="24"/>
+          <w:szCs w:val="24"/>
+        </w:rPr>
+        <w:t xml:space="preserve">Now you are ready to code and stuff. If you all have any questions about this we can discuss it in class or just ask. </w:t>
+      </w:r>
+      <w:bookmarkStart w:id="0" w:name="_GoBack"/>
+      <w:bookmarkEnd w:id="0"/>
     </w:p>
     <w:sectPr>
       <w:pgSz w:w="12240" w:h="15840"/>
@@ -379,6 +1583,92 @@
 <file path=word/numbering.xml><?xml version="1.0" encoding="utf-8"?>
 <w:numbering xmlns:wpc="http://schemas.microsoft.com/office/word/2010/wordprocessingCanvas" xmlns:cx="http://schemas.microsoft.com/office/drawing/2014/chartex" xmlns:cx1="http://schemas.microsoft.com/office/drawing/2015/9/8/chartex" xmlns:cx2="http://schemas.microsoft.com/office/drawing/2015/10/21/chartex" xmlns:cx3="http://schemas.microsoft.com/office/drawing/2016/5/9/chartex" xmlns:cx4="http://schemas.microsoft.com/office/drawing/2016/5/10/chartex" xmlns:cx5="http://schemas.microsoft.com/office/drawing/2016/5/11/chartex" xmlns:cx6="http://schemas.microsoft.com/office/drawing/2016/5/12/chartex" xmlns:cx7="http://schemas.microsoft.com/office/drawing/2016/5/13/chartex" xmlns:cx8="http://schemas.microsoft.com/office/drawing/2016/5/14/chartex" xmlns:mc="http://schemas.openxmlformats.org/markup-compatibility/2006" xmlns:aink="http://schemas.microsoft.com/office/drawing/2016/ink" xmlns:am3d="http://schemas.microsoft.com/office/drawing/2017/model3d" xmlns:o="urn:schemas-microsoft-com:office:office" xmlns:r="http://schemas.openxmlformats.org/officeDocument/2006/relationships" xmlns:m="http://schemas.openxmlformats.org/officeDocument/2006/math" xmlns:v="urn:schemas-microsoft-com:vml" xmlns:wp14="http://schemas.microsoft.com/office/word/2010/wordprocessingDrawing" xmlns:wp="http://schemas.openxmlformats.org/drawingml/2006/wordprocessingDrawing" xmlns:w10="urn:schemas-microsoft-com:office:word" xmlns:w="http://schemas.openxmlformats.org/wordprocessingml/2006/main" xmlns:w14="http://schemas.microsoft.com/office/word/2010/wordml" xmlns:w15="http://schemas.microsoft.com/office/word/2012/wordml" xmlns:w16se="http://schemas.microsoft.com/office/word/2015/wordml/symex" xmlns:wpg="http://schemas.microsoft.com/office/word/2010/wordprocessingGroup" xmlns:wpi="http://schemas.microsoft.com/office/word/2010/wordprocessingInk" xmlns:wne="http://schemas.microsoft.com/office/word/2006/wordml" xmlns:wps="http://schemas.microsoft.com/office/word/2010/wordprocessingShape" mc:Ignorable="w14 w15 w16se wp14">
   <w:abstractNum w:abstractNumId="0" w15:restartNumberingAfterBreak="0">
+    <w:nsid w:val="6FFE38F1"/>
+    <w:multiLevelType w:val="hybridMultilevel"/>
+    <w:tmpl w:val="6DA85AB6"/>
+    <w:lvl w:ilvl="0" w:tplc="0409000F">
+      <w:start w:val="1"/>
+      <w:numFmt w:val="decimal"/>
+      <w:lvlText w:val="%1."/>
+      <w:lvlJc w:val="left"/>
+      <w:pPr>
+        <w:ind w:left="720" w:hanging="360"/>
+      </w:pPr>
+    </w:lvl>
+    <w:lvl w:ilvl="1" w:tplc="04090019">
+      <w:start w:val="1"/>
+      <w:numFmt w:val="lowerLetter"/>
+      <w:lvlText w:val="%2."/>
+      <w:lvlJc w:val="left"/>
+      <w:pPr>
+        <w:ind w:left="1440" w:hanging="360"/>
+      </w:pPr>
+    </w:lvl>
+    <w:lvl w:ilvl="2" w:tplc="0409001B">
+      <w:start w:val="1"/>
+      <w:numFmt w:val="lowerRoman"/>
+      <w:lvlText w:val="%3."/>
+      <w:lvlJc w:val="right"/>
+      <w:pPr>
+        <w:ind w:left="2160" w:hanging="180"/>
+      </w:pPr>
+    </w:lvl>
+    <w:lvl w:ilvl="3" w:tplc="0409000F" w:tentative="1">
+      <w:start w:val="1"/>
+      <w:numFmt w:val="decimal"/>
+      <w:lvlText w:val="%4."/>
+      <w:lvlJc w:val="left"/>
+      <w:pPr>
+        <w:ind w:left="2880" w:hanging="360"/>
+      </w:pPr>
+    </w:lvl>
+    <w:lvl w:ilvl="4" w:tplc="04090019" w:tentative="1">
+      <w:start w:val="1"/>
+      <w:numFmt w:val="lowerLetter"/>
+      <w:lvlText w:val="%5."/>
+      <w:lvlJc w:val="left"/>
+      <w:pPr>
+        <w:ind w:left="3600" w:hanging="360"/>
+      </w:pPr>
+    </w:lvl>
+    <w:lvl w:ilvl="5" w:tplc="0409001B" w:tentative="1">
+      <w:start w:val="1"/>
+      <w:numFmt w:val="lowerRoman"/>
+      <w:lvlText w:val="%6."/>
+      <w:lvlJc w:val="right"/>
+      <w:pPr>
+        <w:ind w:left="4320" w:hanging="180"/>
+      </w:pPr>
+    </w:lvl>
+    <w:lvl w:ilvl="6" w:tplc="0409000F" w:tentative="1">
+      <w:start w:val="1"/>
+      <w:numFmt w:val="decimal"/>
+      <w:lvlText w:val="%7."/>
+      <w:lvlJc w:val="left"/>
+      <w:pPr>
+        <w:ind w:left="5040" w:hanging="360"/>
+      </w:pPr>
+    </w:lvl>
+    <w:lvl w:ilvl="7" w:tplc="04090019" w:tentative="1">
+      <w:start w:val="1"/>
+      <w:numFmt w:val="lowerLetter"/>
+      <w:lvlText w:val="%8."/>
+      <w:lvlJc w:val="left"/>
+      <w:pPr>
+        <w:ind w:left="5760" w:hanging="360"/>
+      </w:pPr>
+    </w:lvl>
+    <w:lvl w:ilvl="8" w:tplc="0409001B" w:tentative="1">
+      <w:start w:val="1"/>
+      <w:numFmt w:val="lowerRoman"/>
+      <w:lvlText w:val="%9."/>
+      <w:lvlJc w:val="right"/>
+      <w:pPr>
+        <w:ind w:left="6480" w:hanging="180"/>
+      </w:pPr>
+    </w:lvl>
+  </w:abstractNum>
+  <w:abstractNum w:abstractNumId="1" w15:restartNumberingAfterBreak="0">
     <w:nsid w:val="73794BF3"/>
     <w:multiLevelType w:val="hybridMultilevel"/>
     <w:tmpl w:val="F522E094"/>
@@ -465,6 +1755,9 @@
     </w:lvl>
   </w:abstractNum>
   <w:num w:numId="1">
+    <w:abstractNumId w:val="1"/>
+  </w:num>
+  <w:num w:numId="2">
     <w:abstractNumId w:val="0"/>
   </w:num>
 </w:numbering>

</xml_diff>